<commit_message>
Update sql and README
</commit_message>
<xml_diff>
--- a/FinalDB_Project.docx
+++ b/FinalDB_Project.docx
@@ -71,7 +71,12 @@
       </w:pPr>
       <w:r>
         <w:rPr/>
-        <w:t xml:space="preserve">An E-commerce of electronic games and videogame. Customers interested in videogames and other types of games at Kimaki’s Game Place will be found (or at least something). Anyways, Customers will search their preference for the products since we have a variety of games, including consoles, equipment, even the latest technology of virtual reality AND augmented reality. The Customer can have access to this service via Online (Web Application) and Mobile Application. The Customer can register with various methods with email, Facebook Account or Google+ Accounts. </w:t>
+        <w:t xml:space="preserve">An E-commerce </w:t>
+      </w:r>
+      <w:bookmarkStart w:id="0" w:name="__DdeLink__56_4036550905"/>
+      <w:r>
+        <w:rPr/>
+        <w:t xml:space="preserve">of electronic games and videogame. Customers interested in videogames and other types of games at Kimaki’s Game Place will be found (or at least something). Anyways, Customers will search their preference for the products since we have a variety of games, including consoles, equipment, even the latest technology of virtual reality AND augmented reality. The Customer can have access to this service via Online (Web Application) and Mobile Application. The Customer can register with various methods with email, Facebook Account or Google+ Accounts. </w:t>
       </w:r>
     </w:p>
     <w:p>
@@ -224,13 +229,23 @@
         <w:spacing w:before="0" w:after="0"/>
         <w:ind w:left="720" w:right="0" w:hanging="360"/>
         <w:contextualSpacing/>
+        <w:rPr/>
+      </w:pPr>
+      <w:r>
+        <w:rPr/>
+        <w:t>Access(Login) WebApp and MobApp many Custumers</w:t>
+      </w:r>
+      <w:r>
         <w:rPr>
           <w:u w:val="none"/>
         </w:rPr>
-      </w:pPr>
-      <w:r>
-        <w:rPr/>
-        <w:t>Access(Login) WebApp and MobApp many Custumers</w:t>
+        <w:t>/</w:t>
+      </w:r>
+      <w:r>
+        <w:rPr>
+          <w:u w:val="none"/>
+        </w:rPr>
+        <w:t>Wishlist</w:t>
       </w:r>
     </w:p>
     <w:p>
@@ -357,15 +372,7 @@
       </w:r>
       <w:r>
         <w:rPr/>
-        <w:t xml:space="preserve">, </w:t>
-      </w:r>
-      <w:r>
-        <w:rPr/>
-        <w:t xml:space="preserve">CustomersAcc1, CustomerAcc2, CustomerAcc3, CustomerAcc4, CustomerAcc5, CustomersAcc6, CustomerAcc7, CustomerAcc8, CustomerAcc9, CustomerAcc10, </w:t>
-      </w:r>
-      <w:r>
-        <w:rPr/>
-        <w:t>WebMobManage, StockSupplierPayIssues)</w:t>
+        <w:t>, CustomersAcc1, CustomerAcc2, CustomerAcc3, CustomerAcc4, CustomerAcc5, CustomersAcc6, CustomerAcc7, CustomerAcc8, CustomerAcc9, CustomerAcc10, WebMobManage, StockSupplierPayIssues)</w:t>
       </w:r>
     </w:p>
     <w:p>
@@ -483,11 +490,7 @@
       </w:pPr>
       <w:r>
         <w:rPr/>
-        <w:t>Wishlist(</w:t>
-      </w:r>
-      <w:r>
-        <w:rPr/>
-        <w:t xml:space="preserve">InterestProd, </w:t>
+        <w:t xml:space="preserve">Wishlist(InterestProd, </w:t>
       </w:r>
       <w:r>
         <w:rPr>
@@ -703,6 +706,7 @@
         </w:rPr>
         <w:t>Note: All-In-All Access</w:t>
       </w:r>
+      <w:bookmarkEnd w:id="0"/>
       <w:r>
         <w:rPr/>
         <w:t xml:space="preserve"> relationship is the one that unites all the controls of all of the other entities. I mean, since Mobile and Web application needs to be connected with all other entities the best way is to be connected directly with the Developer so that can have access to all others entities.</w:t>
@@ -741,7 +745,9 @@
         </w:rPr>
       </w:pPr>
       <w:r>
-        <w:rPr/>
+        <w:rPr>
+          <w:b/>
+        </w:rPr>
         <w:drawing>
           <wp:anchor behindDoc="0" distT="0" distB="0" distL="0" distR="0" simplePos="0" locked="0" layoutInCell="1" allowOverlap="1" relativeHeight="2">
             <wp:simplePos x="0" y="0"/>
@@ -836,6 +842,7 @@
       <w:rPr>
         <w:rFonts w:ascii="Wingdings" w:hAnsi="Wingdings" w:cs="Wingdings" w:hint="default"/>
         <w:u w:val="none"/>
+        <w:rFonts w:cs="Wingdings"/>
       </w:rPr>
     </w:lvl>
     <w:lvl w:ilvl="1">
@@ -849,6 +856,7 @@
       <w:rPr>
         <w:rFonts w:ascii="Wingdings 2" w:hAnsi="Wingdings 2" w:cs="Wingdings 2" w:hint="default"/>
         <w:u w:val="none"/>
+        <w:rFonts w:cs="Wingdings 2"/>
       </w:rPr>
     </w:lvl>
     <w:lvl w:ilvl="2">
@@ -862,6 +870,7 @@
       <w:rPr>
         <w:rFonts w:ascii="OpenSymbol" w:hAnsi="OpenSymbol" w:cs="OpenSymbol" w:hint="default"/>
         <w:u w:val="none"/>
+        <w:rFonts w:cs="OpenSymbol"/>
       </w:rPr>
     </w:lvl>
     <w:lvl w:ilvl="3">
@@ -875,6 +884,7 @@
       <w:rPr>
         <w:rFonts w:ascii="Wingdings" w:hAnsi="Wingdings" w:cs="Wingdings" w:hint="default"/>
         <w:u w:val="none"/>
+        <w:rFonts w:cs="Wingdings"/>
       </w:rPr>
     </w:lvl>
     <w:lvl w:ilvl="4">
@@ -888,6 +898,7 @@
       <w:rPr>
         <w:rFonts w:ascii="Wingdings 2" w:hAnsi="Wingdings 2" w:cs="Wingdings 2" w:hint="default"/>
         <w:u w:val="none"/>
+        <w:rFonts w:cs="Wingdings 2"/>
       </w:rPr>
     </w:lvl>
     <w:lvl w:ilvl="5">
@@ -901,6 +912,7 @@
       <w:rPr>
         <w:rFonts w:ascii="OpenSymbol" w:hAnsi="OpenSymbol" w:cs="OpenSymbol" w:hint="default"/>
         <w:u w:val="none"/>
+        <w:rFonts w:cs="OpenSymbol"/>
       </w:rPr>
     </w:lvl>
     <w:lvl w:ilvl="6">
@@ -914,6 +926,7 @@
       <w:rPr>
         <w:rFonts w:ascii="Wingdings" w:hAnsi="Wingdings" w:cs="Wingdings" w:hint="default"/>
         <w:u w:val="none"/>
+        <w:rFonts w:cs="Wingdings"/>
       </w:rPr>
     </w:lvl>
     <w:lvl w:ilvl="7">
@@ -927,6 +940,7 @@
       <w:rPr>
         <w:rFonts w:ascii="Wingdings 2" w:hAnsi="Wingdings 2" w:cs="Wingdings 2" w:hint="default"/>
         <w:u w:val="none"/>
+        <w:rFonts w:cs="Wingdings 2"/>
       </w:rPr>
     </w:lvl>
     <w:lvl w:ilvl="8">
@@ -940,6 +954,7 @@
       <w:rPr>
         <w:rFonts w:ascii="OpenSymbol" w:hAnsi="OpenSymbol" w:cs="OpenSymbol" w:hint="default"/>
         <w:u w:val="none"/>
+        <w:rFonts w:cs="OpenSymbol"/>
       </w:rPr>
     </w:lvl>
   </w:abstractNum>
@@ -955,6 +970,7 @@
       <w:rPr>
         <w:rFonts w:ascii="Wingdings" w:hAnsi="Wingdings" w:cs="Wingdings" w:hint="default"/>
         <w:u w:val="none"/>
+        <w:rFonts w:cs="Wingdings"/>
       </w:rPr>
     </w:lvl>
     <w:lvl w:ilvl="1">
@@ -968,6 +984,7 @@
       <w:rPr>
         <w:rFonts w:ascii="Wingdings 2" w:hAnsi="Wingdings 2" w:cs="Wingdings 2" w:hint="default"/>
         <w:u w:val="none"/>
+        <w:rFonts w:cs="Wingdings 2"/>
       </w:rPr>
     </w:lvl>
     <w:lvl w:ilvl="2">
@@ -981,6 +998,7 @@
       <w:rPr>
         <w:rFonts w:ascii="OpenSymbol" w:hAnsi="OpenSymbol" w:cs="OpenSymbol" w:hint="default"/>
         <w:u w:val="none"/>
+        <w:rFonts w:cs="OpenSymbol"/>
       </w:rPr>
     </w:lvl>
     <w:lvl w:ilvl="3">
@@ -994,6 +1012,7 @@
       <w:rPr>
         <w:rFonts w:ascii="Wingdings" w:hAnsi="Wingdings" w:cs="Wingdings" w:hint="default"/>
         <w:u w:val="none"/>
+        <w:rFonts w:cs="Wingdings"/>
       </w:rPr>
     </w:lvl>
     <w:lvl w:ilvl="4">
@@ -1007,6 +1026,7 @@
       <w:rPr>
         <w:rFonts w:ascii="Wingdings 2" w:hAnsi="Wingdings 2" w:cs="Wingdings 2" w:hint="default"/>
         <w:u w:val="none"/>
+        <w:rFonts w:cs="Wingdings 2"/>
       </w:rPr>
     </w:lvl>
     <w:lvl w:ilvl="5">
@@ -1020,6 +1040,7 @@
       <w:rPr>
         <w:rFonts w:ascii="OpenSymbol" w:hAnsi="OpenSymbol" w:cs="OpenSymbol" w:hint="default"/>
         <w:u w:val="none"/>
+        <w:rFonts w:cs="OpenSymbol"/>
       </w:rPr>
     </w:lvl>
     <w:lvl w:ilvl="6">
@@ -1033,6 +1054,7 @@
       <w:rPr>
         <w:rFonts w:ascii="Wingdings" w:hAnsi="Wingdings" w:cs="Wingdings" w:hint="default"/>
         <w:u w:val="none"/>
+        <w:rFonts w:cs="Wingdings"/>
       </w:rPr>
     </w:lvl>
     <w:lvl w:ilvl="7">
@@ -1046,6 +1068,7 @@
       <w:rPr>
         <w:rFonts w:ascii="Wingdings 2" w:hAnsi="Wingdings 2" w:cs="Wingdings 2" w:hint="default"/>
         <w:u w:val="none"/>
+        <w:rFonts w:cs="Wingdings 2"/>
       </w:rPr>
     </w:lvl>
     <w:lvl w:ilvl="8">
@@ -1059,6 +1082,7 @@
       <w:rPr>
         <w:rFonts w:ascii="OpenSymbol" w:hAnsi="OpenSymbol" w:cs="OpenSymbol" w:hint="default"/>
         <w:u w:val="none"/>
+        <w:rFonts w:cs="OpenSymbol"/>
       </w:rPr>
     </w:lvl>
   </w:abstractNum>
@@ -1173,7 +1197,6 @@
       <w:rPr>
         <w:rFonts w:ascii="Arial" w:hAnsi="Arial" w:eastAsia="Arial" w:cs="Arial"/>
         <w:color w:val="000000"/>
-        <w:sz w:val="22"/>
         <w:szCs w:val="22"/>
         <w:lang w:val="en-US" w:eastAsia="zh-CN" w:bidi="hi-IN"/>
       </w:rPr>
@@ -1189,6 +1212,7 @@
       <w:keepNext/>
       <w:keepLines w:val="false"/>
       <w:widowControl/>
+      <w:bidi w:val="0"/>
       <w:spacing w:lineRule="auto" w:line="276" w:before="0" w:after="0"/>
       <w:ind w:left="0" w:right="0" w:hanging="0"/>
       <w:jc w:val="left"/>
@@ -1213,105 +1237,119 @@
   </w:style>
   <w:style w:type="paragraph" w:styleId="Heading1">
     <w:name w:val="Heading 1"/>
-    <w:basedOn w:val="Normal1"/>
     <w:next w:val="Normal"/>
     <w:qFormat/>
     <w:pPr>
       <w:keepNext/>
       <w:keepLines/>
+      <w:widowControl w:val="false"/>
       <w:spacing w:lineRule="auto" w:line="240" w:before="400" w:after="120"/>
       <w:contextualSpacing/>
     </w:pPr>
     <w:rPr>
+      <w:rFonts w:ascii="Arial" w:hAnsi="Arial" w:eastAsia="Arial" w:cs="Arial"/>
+      <w:color w:val="000000"/>
       <w:sz w:val="40"/>
       <w:szCs w:val="40"/>
+      <w:lang w:val="en-US" w:eastAsia="zh-CN" w:bidi="hi-IN"/>
     </w:rPr>
   </w:style>
   <w:style w:type="paragraph" w:styleId="Heading2">
     <w:name w:val="Heading 2"/>
-    <w:basedOn w:val="Normal1"/>
     <w:next w:val="Normal"/>
     <w:qFormat/>
     <w:pPr>
       <w:keepNext/>
       <w:keepLines/>
+      <w:widowControl w:val="false"/>
       <w:spacing w:lineRule="auto" w:line="240" w:before="360" w:after="120"/>
       <w:contextualSpacing/>
     </w:pPr>
     <w:rPr>
+      <w:rFonts w:ascii="Arial" w:hAnsi="Arial" w:eastAsia="Arial" w:cs="Arial"/>
       <w:b w:val="false"/>
+      <w:color w:val="000000"/>
       <w:sz w:val="32"/>
       <w:szCs w:val="32"/>
+      <w:lang w:val="en-US" w:eastAsia="zh-CN" w:bidi="hi-IN"/>
     </w:rPr>
   </w:style>
   <w:style w:type="paragraph" w:styleId="Heading3">
     <w:name w:val="Heading 3"/>
-    <w:basedOn w:val="Normal1"/>
     <w:next w:val="Normal"/>
     <w:qFormat/>
     <w:pPr>
       <w:keepNext/>
       <w:keepLines/>
+      <w:widowControl w:val="false"/>
       <w:spacing w:lineRule="auto" w:line="240" w:before="320" w:after="80"/>
       <w:contextualSpacing/>
     </w:pPr>
     <w:rPr>
+      <w:rFonts w:ascii="Arial" w:hAnsi="Arial" w:eastAsia="Arial" w:cs="Arial"/>
       <w:b w:val="false"/>
       <w:color w:val="434343"/>
       <w:sz w:val="28"/>
       <w:szCs w:val="28"/>
+      <w:lang w:val="en-US" w:eastAsia="zh-CN" w:bidi="hi-IN"/>
     </w:rPr>
   </w:style>
   <w:style w:type="paragraph" w:styleId="Heading4">
     <w:name w:val="Heading 4"/>
-    <w:basedOn w:val="Normal1"/>
     <w:next w:val="Normal"/>
     <w:qFormat/>
     <w:pPr>
       <w:keepNext/>
       <w:keepLines/>
+      <w:widowControl w:val="false"/>
       <w:spacing w:lineRule="auto" w:line="240" w:before="280" w:after="80"/>
       <w:contextualSpacing/>
     </w:pPr>
     <w:rPr>
+      <w:rFonts w:ascii="Arial" w:hAnsi="Arial" w:eastAsia="Arial" w:cs="Arial"/>
       <w:color w:val="666666"/>
       <w:sz w:val="24"/>
       <w:szCs w:val="24"/>
+      <w:lang w:val="en-US" w:eastAsia="zh-CN" w:bidi="hi-IN"/>
     </w:rPr>
   </w:style>
   <w:style w:type="paragraph" w:styleId="Heading5">
     <w:name w:val="Heading 5"/>
-    <w:basedOn w:val="Normal1"/>
     <w:next w:val="Normal"/>
     <w:qFormat/>
     <w:pPr>
       <w:keepNext/>
       <w:keepLines/>
+      <w:widowControl w:val="false"/>
       <w:spacing w:lineRule="auto" w:line="240" w:before="240" w:after="80"/>
       <w:contextualSpacing/>
     </w:pPr>
     <w:rPr>
+      <w:rFonts w:ascii="Arial" w:hAnsi="Arial" w:eastAsia="Arial" w:cs="Arial"/>
       <w:color w:val="666666"/>
       <w:sz w:val="22"/>
       <w:szCs w:val="22"/>
+      <w:lang w:val="en-US" w:eastAsia="zh-CN" w:bidi="hi-IN"/>
     </w:rPr>
   </w:style>
   <w:style w:type="paragraph" w:styleId="Heading6">
     <w:name w:val="Heading 6"/>
-    <w:basedOn w:val="Normal1"/>
     <w:next w:val="Normal"/>
     <w:qFormat/>
     <w:pPr>
       <w:keepNext/>
       <w:keepLines/>
+      <w:widowControl w:val="false"/>
       <w:spacing w:lineRule="auto" w:line="240" w:before="240" w:after="80"/>
       <w:contextualSpacing/>
     </w:pPr>
     <w:rPr>
+      <w:rFonts w:ascii="Arial" w:hAnsi="Arial" w:eastAsia="Arial" w:cs="Arial"/>
       <w:i/>
       <w:color w:val="666666"/>
       <w:sz w:val="22"/>
       <w:szCs w:val="22"/>
+      <w:lang w:val="en-US" w:eastAsia="zh-CN" w:bidi="hi-IN"/>
     </w:rPr>
   </w:style>
   <w:style w:type="character" w:styleId="ListLabel1">
@@ -1437,6 +1475,150 @@
     <w:name w:val="ListLabel 18"/>
     <w:qFormat/>
     <w:rPr>
+      <w:u w:val="none"/>
+    </w:rPr>
+  </w:style>
+  <w:style w:type="character" w:styleId="ListLabel19">
+    <w:name w:val="ListLabel 19"/>
+    <w:qFormat/>
+    <w:rPr>
+      <w:rFonts w:cs="Wingdings"/>
+      <w:u w:val="none"/>
+    </w:rPr>
+  </w:style>
+  <w:style w:type="character" w:styleId="ListLabel20">
+    <w:name w:val="ListLabel 20"/>
+    <w:qFormat/>
+    <w:rPr>
+      <w:rFonts w:cs="Wingdings 2"/>
+      <w:u w:val="none"/>
+    </w:rPr>
+  </w:style>
+  <w:style w:type="character" w:styleId="ListLabel21">
+    <w:name w:val="ListLabel 21"/>
+    <w:qFormat/>
+    <w:rPr>
+      <w:rFonts w:cs="OpenSymbol"/>
+      <w:u w:val="none"/>
+    </w:rPr>
+  </w:style>
+  <w:style w:type="character" w:styleId="ListLabel22">
+    <w:name w:val="ListLabel 22"/>
+    <w:qFormat/>
+    <w:rPr>
+      <w:rFonts w:cs="Wingdings"/>
+      <w:u w:val="none"/>
+    </w:rPr>
+  </w:style>
+  <w:style w:type="character" w:styleId="ListLabel23">
+    <w:name w:val="ListLabel 23"/>
+    <w:qFormat/>
+    <w:rPr>
+      <w:rFonts w:cs="Wingdings 2"/>
+      <w:u w:val="none"/>
+    </w:rPr>
+  </w:style>
+  <w:style w:type="character" w:styleId="ListLabel24">
+    <w:name w:val="ListLabel 24"/>
+    <w:qFormat/>
+    <w:rPr>
+      <w:rFonts w:cs="OpenSymbol"/>
+      <w:u w:val="none"/>
+    </w:rPr>
+  </w:style>
+  <w:style w:type="character" w:styleId="ListLabel25">
+    <w:name w:val="ListLabel 25"/>
+    <w:qFormat/>
+    <w:rPr>
+      <w:rFonts w:cs="Wingdings"/>
+      <w:u w:val="none"/>
+    </w:rPr>
+  </w:style>
+  <w:style w:type="character" w:styleId="ListLabel26">
+    <w:name w:val="ListLabel 26"/>
+    <w:qFormat/>
+    <w:rPr>
+      <w:rFonts w:cs="Wingdings 2"/>
+      <w:u w:val="none"/>
+    </w:rPr>
+  </w:style>
+  <w:style w:type="character" w:styleId="ListLabel27">
+    <w:name w:val="ListLabel 27"/>
+    <w:qFormat/>
+    <w:rPr>
+      <w:rFonts w:cs="OpenSymbol"/>
+      <w:u w:val="none"/>
+    </w:rPr>
+  </w:style>
+  <w:style w:type="character" w:styleId="ListLabel28">
+    <w:name w:val="ListLabel 28"/>
+    <w:qFormat/>
+    <w:rPr>
+      <w:rFonts w:cs="Wingdings"/>
+      <w:u w:val="none"/>
+    </w:rPr>
+  </w:style>
+  <w:style w:type="character" w:styleId="ListLabel29">
+    <w:name w:val="ListLabel 29"/>
+    <w:qFormat/>
+    <w:rPr>
+      <w:rFonts w:cs="Wingdings 2"/>
+      <w:u w:val="none"/>
+    </w:rPr>
+  </w:style>
+  <w:style w:type="character" w:styleId="ListLabel30">
+    <w:name w:val="ListLabel 30"/>
+    <w:qFormat/>
+    <w:rPr>
+      <w:rFonts w:cs="OpenSymbol"/>
+      <w:u w:val="none"/>
+    </w:rPr>
+  </w:style>
+  <w:style w:type="character" w:styleId="ListLabel31">
+    <w:name w:val="ListLabel 31"/>
+    <w:qFormat/>
+    <w:rPr>
+      <w:rFonts w:cs="Wingdings"/>
+      <w:u w:val="none"/>
+    </w:rPr>
+  </w:style>
+  <w:style w:type="character" w:styleId="ListLabel32">
+    <w:name w:val="ListLabel 32"/>
+    <w:qFormat/>
+    <w:rPr>
+      <w:rFonts w:cs="Wingdings 2"/>
+      <w:u w:val="none"/>
+    </w:rPr>
+  </w:style>
+  <w:style w:type="character" w:styleId="ListLabel33">
+    <w:name w:val="ListLabel 33"/>
+    <w:qFormat/>
+    <w:rPr>
+      <w:rFonts w:cs="OpenSymbol"/>
+      <w:u w:val="none"/>
+    </w:rPr>
+  </w:style>
+  <w:style w:type="character" w:styleId="ListLabel34">
+    <w:name w:val="ListLabel 34"/>
+    <w:qFormat/>
+    <w:rPr>
+      <w:rFonts w:cs="Wingdings"/>
+      <w:u w:val="none"/>
+    </w:rPr>
+  </w:style>
+  <w:style w:type="character" w:styleId="ListLabel35">
+    <w:name w:val="ListLabel 35"/>
+    <w:qFormat/>
+    <w:rPr>
+      <w:rFonts w:cs="Wingdings 2"/>
+      <w:u w:val="none"/>
+    </w:rPr>
+  </w:style>
+  <w:style w:type="character" w:styleId="ListLabel36">
+    <w:name w:val="ListLabel 36"/>
+    <w:qFormat/>
+    <w:rPr>
+      <w:rFonts w:cs="OpenSymbol"/>
       <w:u w:val="none"/>
     </w:rPr>
   </w:style>
@@ -1493,7 +1675,7 @@
     </w:pPr>
     <w:rPr/>
   </w:style>
-  <w:style w:type="paragraph" w:styleId="Normal1" w:default="1">
+  <w:style w:type="paragraph" w:styleId="LOnormal" w:default="1">
     <w:name w:val="LO-normal"/>
     <w:qFormat/>
     <w:pPr>
@@ -1521,7 +1703,7 @@
   </w:style>
   <w:style w:type="paragraph" w:styleId="Title">
     <w:name w:val="Title"/>
-    <w:basedOn w:val="Normal1"/>
+    <w:basedOn w:val="LOnormal"/>
     <w:next w:val="Normal"/>
     <w:qFormat/>
     <w:pPr>
@@ -1537,7 +1719,7 @@
   </w:style>
   <w:style w:type="paragraph" w:styleId="Subtitle">
     <w:name w:val="Subtitle"/>
-    <w:basedOn w:val="Normal1"/>
+    <w:basedOn w:val="LOnormal"/>
     <w:next w:val="Normal"/>
     <w:qFormat/>
     <w:pPr>

</xml_diff>